<commit_message>
Finished Sprint 6 prep
</commit_message>
<xml_diff>
--- a/Management/Sprint Docs/Sprint 6/Sprint 6 prep.docx
+++ b/Management/Sprint Docs/Sprint 6/Sprint 6 prep.docx
@@ -16,30 +16,21 @@
     <w:p>
       <w:pPr>
         <w:pStyle w:val="NoSpacing"/>
-        <w:rPr>
-          <w:highlight w:val="yellow"/>
-        </w:rPr>
       </w:pPr>
       <w:r>
         <w:tab/>
       </w:r>
       <w:r>
-        <w:rPr>
-          <w:highlight w:val="yellow"/>
-        </w:rPr>
-        <w:t>See UML Diagram 1.2</w:t>
-      </w:r>
-    </w:p>
-    <w:p>
-      <w:pPr>
-        <w:pStyle w:val="NoSpacing"/>
-      </w:pPr>
-      <w:r>
-        <w:rPr>
-          <w:highlight w:val="yellow"/>
-        </w:rPr>
+        <w:t>See UML Diagram 1.3</w:t>
+      </w:r>
+    </w:p>
+    <w:p>
+      <w:pPr>
+        <w:pStyle w:val="NoSpacing"/>
+      </w:pPr>
+      <w:r>
         <w:tab/>
-        <w:t>See ER Diagram 1.3</w:t>
+        <w:t>See ER Diagram 1.6</w:t>
       </w:r>
     </w:p>
     <w:p>
@@ -1043,11 +1034,54 @@
         <w:tab/>
       </w:r>
       <w:r>
-        <w:rPr>
-          <w:highlight w:val="yellow"/>
-        </w:rPr>
         <w:t>See Backlogs.xlsx, tab: Sp6</w:t>
       </w:r>
+    </w:p>
+    <w:p>
+      <w:pPr>
+        <w:pStyle w:val="NoSpacing"/>
+        <w:rPr>
+          <w:b/>
+        </w:rPr>
+      </w:pPr>
+    </w:p>
+    <w:p>
+      <w:pPr>
+        <w:pStyle w:val="NoSpacing"/>
+        <w:rPr>
+          <w:b/>
+        </w:rPr>
+      </w:pPr>
+      <w:r>
+        <w:rPr>
+          <w:b/>
+        </w:rPr>
+        <w:t>Updated Agile Use Cases:</w:t>
+      </w:r>
+    </w:p>
+    <w:p>
+      <w:pPr>
+        <w:pStyle w:val="NoSpacing"/>
+      </w:pPr>
+    </w:p>
+    <w:p>
+      <w:pPr>
+        <w:pStyle w:val="NoSpacing"/>
+      </w:pPr>
+      <w:r>
+        <w:tab/>
+      </w:r>
+      <w:r>
+        <w:t>See project spec 1.0.8</w:t>
+      </w:r>
+    </w:p>
+    <w:p>
+      <w:pPr>
+        <w:pStyle w:val="NoSpacing"/>
+        <w:rPr>
+          <w:b/>
+        </w:rPr>
+      </w:pPr>
       <w:bookmarkStart w:id="0" w:name="_GoBack"/>
       <w:bookmarkEnd w:id="0"/>
     </w:p>
@@ -1058,52 +1092,6 @@
           <w:b/>
         </w:rPr>
       </w:pPr>
-    </w:p>
-    <w:p>
-      <w:pPr>
-        <w:pStyle w:val="NoSpacing"/>
-        <w:rPr>
-          <w:b/>
-        </w:rPr>
-      </w:pPr>
-      <w:r>
-        <w:rPr>
-          <w:b/>
-        </w:rPr>
-        <w:t>Updated Agile Use Cases:</w:t>
-      </w:r>
-    </w:p>
-    <w:p>
-      <w:pPr>
-        <w:pStyle w:val="NoSpacing"/>
-      </w:pPr>
-    </w:p>
-    <w:p>
-      <w:pPr>
-        <w:pStyle w:val="NoSpacing"/>
-      </w:pPr>
-      <w:r>
-        <w:tab/>
-      </w:r>
-      <w:r>
-        <w:t>See project spec 1.0.8</w:t>
-      </w:r>
-    </w:p>
-    <w:p>
-      <w:pPr>
-        <w:pStyle w:val="NoSpacing"/>
-        <w:rPr>
-          <w:b/>
-        </w:rPr>
-      </w:pPr>
-    </w:p>
-    <w:p>
-      <w:pPr>
-        <w:pStyle w:val="NoSpacing"/>
-        <w:rPr>
-          <w:b/>
-        </w:rPr>
-      </w:pPr>
       <w:r>
         <w:rPr>
           <w:b/>
@@ -1191,7 +1179,16 @@
         <w:t xml:space="preserve">ask 1: </w:t>
       </w:r>
       <w:r>
-        <w:t>Component/unit testing of Email Client, Change in state notification, Future notification, Series</w:t>
+        <w:t>Component/unit testing</w:t>
+      </w:r>
+      <w:r>
+        <w:t>/ Integration</w:t>
+      </w:r>
+      <w:r>
+        <w:t xml:space="preserve"> of Email Client, Change in state notification, Future notification, Series</w:t>
+      </w:r>
+      <w:r>
+        <w:t>, Forgot password, Verify User</w:t>
       </w:r>
     </w:p>
     <w:p>
@@ -1251,10 +1248,10 @@
         </w:numPr>
       </w:pPr>
       <w:r>
-        <w:t xml:space="preserve">Task 5: </w:t>
-      </w:r>
-      <w:r>
-        <w:t>Integration of Series, Change in state notification, Future notification, Email Client</w:t>
+        <w:t>Task 5</w:t>
+      </w:r>
+      <w:r>
+        <w:t>: Recovery testing</w:t>
       </w:r>
     </w:p>
     <w:p>
@@ -1266,19 +1263,10 @@
         </w:numPr>
       </w:pPr>
       <w:r>
-        <w:t>Task 6: Recovery testing</w:t>
-      </w:r>
-    </w:p>
-    <w:p>
-      <w:pPr>
-        <w:pStyle w:val="NoSpacing"/>
-        <w:numPr>
-          <w:ilvl w:val="0"/>
-          <w:numId w:val="1"/>
-        </w:numPr>
-      </w:pPr>
-      <w:r>
-        <w:t>Task 7: Conformance testing</w:t>
+        <w:t>Task 6</w:t>
+      </w:r>
+      <w:r>
+        <w:t>: Conformance testing</w:t>
       </w:r>
     </w:p>
     <w:p/>

</xml_diff>